<commit_message>
Created Engine Choice File
</commit_message>
<xml_diff>
--- a/- Report/Design/3 - Character Movement/Character Movement.docx
+++ b/- Report/Design/3 - Character Movement/Character Movement.docx
@@ -131,7 +131,21 @@
         <w:rPr>
           <w:rFonts w:ascii="Calibri" w:eastAsia="Calibri" w:hAnsi="Calibri" w:cs="Calibri"/>
         </w:rPr>
-        <w:t>Multi-directional movement is key. The player’s actions should be able to flow into each other naturally, without having to stop to make any key changes. Dead time walking around is to be avoided, as is control design that promotes frustrating interaction-based difficulty, as opposed to difficulty stemming from level design.</w:t>
+        <w:t xml:space="preserve">Multi-directional movement is key. The player’s actions should be able to flow into each other naturally, without having to stop to make any </w:t>
+      </w:r>
+      <w:r>
+        <w:rPr>
+          <w:rFonts w:ascii="Calibri" w:eastAsia="Calibri" w:hAnsi="Calibri" w:cs="Calibri"/>
+        </w:rPr>
+        <w:t>major</w:t>
+      </w:r>
+      <w:bookmarkStart w:id="0" w:name="_GoBack"/>
+      <w:bookmarkEnd w:id="0"/>
+      <w:r>
+        <w:rPr>
+          <w:rFonts w:ascii="Calibri" w:eastAsia="Calibri" w:hAnsi="Calibri" w:cs="Calibri"/>
+        </w:rPr>
+        <w:t xml:space="preserve"> changes. Dead time walking around is to be avoided, as is control design that promotes frustrating interaction-based difficulty, as opposed to difficulty stemming from level design.</w:t>
       </w:r>
     </w:p>
     <w:p>
@@ -283,8 +297,6 @@
         </w:rPr>
         <w:t>The player will have momentum. Moving quickly in one direction only to turn in the other direction can be jarring if instant and feels unnatural to the player. The player will have influence over the player’s momentum through the controls, but the influence should be limited to ensure that movement feels natural. Jumping is a sharp increase in momentum upwards, and the player’s jumping arc comes from the gradual decrease in that momentum due to gravity, before falling in the opposite direction. Momentum can also be lost by not inputting anything, in which case it will be lost over time.</w:t>
       </w:r>
-      <w:bookmarkStart w:id="0" w:name="_GoBack"/>
-      <w:bookmarkEnd w:id="0"/>
     </w:p>
     <w:p>
       <w:pPr>
@@ -367,14 +379,27 @@
                             <w:r>
                               <w:t xml:space="preserve">Figure </w:t>
                             </w:r>
-                            <w:fldSimple w:instr=" SEQ Figure \* ARABIC ">
-                              <w:r>
-                                <w:rPr>
-                                  <w:noProof/>
-                                </w:rPr>
-                                <w:t>1</w:t>
-                              </w:r>
-                            </w:fldSimple>
+                            <w:r>
+                              <w:fldChar w:fldCharType="begin"/>
+                            </w:r>
+                            <w:r>
+                              <w:instrText xml:space="preserve"> SEQ Figure \* ARABIC </w:instrText>
+                            </w:r>
+                            <w:r>
+                              <w:fldChar w:fldCharType="separate"/>
+                            </w:r>
+                            <w:r>
+                              <w:rPr>
+                                <w:noProof/>
+                              </w:rPr>
+                              <w:t>1</w:t>
+                            </w:r>
+                            <w:r>
+                              <w:rPr>
+                                <w:noProof/>
+                              </w:rPr>
+                              <w:fldChar w:fldCharType="end"/>
+                            </w:r>
                             <w:r>
                               <w:t xml:space="preserve"> - </w:t>
                             </w:r>
@@ -472,6 +497,7 @@
         <w:rPr>
           <w:b/>
           <w:bCs/>
+          <w:noProof/>
           <w:color w:val="1F3864" w:themeColor="accent1" w:themeShade="80"/>
           <w:sz w:val="18"/>
           <w:szCs w:val="18"/>
@@ -1250,7 +1276,7 @@
       </w:pPr>
     </w:pPrDefault>
   </w:docDefaults>
-  <w:latentStyles w:defLockedState="0" w:defUIPriority="99" w:defSemiHidden="0" w:defUnhideWhenUsed="0" w:defQFormat="0" w:count="376">
+  <w:latentStyles w:defLockedState="0" w:defUIPriority="99" w:defSemiHidden="0" w:defUnhideWhenUsed="0" w:defQFormat="0" w:count="377">
     <w:lsdException w:name="Normal" w:uiPriority="0" w:qFormat="1"/>
     <w:lsdException w:name="heading 1" w:uiPriority="9" w:qFormat="1"/>
     <w:lsdException w:name="heading 2" w:semiHidden="1" w:uiPriority="9" w:unhideWhenUsed="1" w:qFormat="1"/>
@@ -1356,7 +1382,6 @@
     <w:lsdException w:name="HTML Sample" w:semiHidden="1" w:unhideWhenUsed="1"/>
     <w:lsdException w:name="HTML Typewriter" w:semiHidden="1" w:unhideWhenUsed="1"/>
     <w:lsdException w:name="HTML Variable" w:semiHidden="1" w:unhideWhenUsed="1"/>
-    <w:lsdException w:name="Normal Table" w:semiHidden="1" w:unhideWhenUsed="1"/>
     <w:lsdException w:name="annotation subject" w:semiHidden="1" w:unhideWhenUsed="1"/>
     <w:lsdException w:name="No List" w:semiHidden="1" w:unhideWhenUsed="1"/>
     <w:lsdException w:name="Outline List 1" w:semiHidden="1" w:unhideWhenUsed="1"/>
@@ -1403,10 +1428,8 @@
     <w:lsdException w:name="Table Subtle 2" w:semiHidden="1" w:unhideWhenUsed="1"/>
     <w:lsdException w:name="Table Web 1" w:semiHidden="1" w:unhideWhenUsed="1"/>
     <w:lsdException w:name="Table Web 2" w:semiHidden="1" w:unhideWhenUsed="1"/>
-    <w:lsdException w:name="Table Web 3" w:semiHidden="1" w:unhideWhenUsed="1"/>
     <w:lsdException w:name="Balloon Text" w:semiHidden="1" w:unhideWhenUsed="1"/>
     <w:lsdException w:name="Table Grid" w:uiPriority="39"/>
-    <w:lsdException w:name="Table Theme" w:semiHidden="1" w:unhideWhenUsed="1"/>
     <w:lsdException w:name="Placeholder Text" w:semiHidden="1"/>
     <w:lsdException w:name="No Spacing" w:uiPriority="1" w:qFormat="1"/>
     <w:lsdException w:name="Light Shading" w:uiPriority="60"/>
@@ -1627,6 +1650,7 @@
     <w:lsdException w:name="Hashtag" w:semiHidden="1" w:unhideWhenUsed="1"/>
     <w:lsdException w:name="Unresolved Mention" w:semiHidden="1" w:unhideWhenUsed="1"/>
     <w:lsdException w:name="Smart Link" w:semiHidden="1" w:unhideWhenUsed="1"/>
+    <w:lsdException w:name="Smart Link Error" w:semiHidden="1" w:unhideWhenUsed="1"/>
   </w:latentStyles>
   <w:style w:type="paragraph" w:default="1" w:styleId="Normal">
     <w:name w:val="Normal"/>

</xml_diff>